<commit_message>
updated name of installation instructions
</commit_message>
<xml_diff>
--- a/ReportsAndDocuments/ManeeshaEeshwara_MidtermReport.docx
+++ b/ReportsAndDocuments/ManeeshaEeshwara_MidtermReport.docx
@@ -10,7 +10,6 @@
           <w:szCs w:val="96"/>
         </w:rPr>
       </w:pPr>
-      <w:proofErr w:type="spellStart"/>
       <w:r>
         <w:rPr>
           <w:sz w:val="96"/>
@@ -18,7 +17,6 @@
         </w:rPr>
         <w:t>FarmVendor</w:t>
       </w:r>
-      <w:proofErr w:type="spellEnd"/>
     </w:p>
     <w:p/>
     <w:p/>
@@ -63,15 +61,7 @@
         <w:ind w:left="2160" w:firstLine="720"/>
       </w:pPr>
       <w:r>
-        <w:t xml:space="preserve">Student </w:t>
-      </w:r>
-      <w:proofErr w:type="gramStart"/>
-      <w:r>
-        <w:t>Name :</w:t>
-      </w:r>
-      <w:proofErr w:type="gramEnd"/>
-      <w:r>
-        <w:t xml:space="preserve"> Maneesha Eeshwara</w:t>
+        <w:t>Student Name : Maneesha Eeshwara</w:t>
       </w:r>
     </w:p>
     <w:p>
@@ -89,15 +79,7 @@
         <w:tab/>
       </w:r>
       <w:r>
-        <w:t xml:space="preserve">Student ID        </w:t>
-      </w:r>
-      <w:proofErr w:type="gramStart"/>
-      <w:r>
-        <w:t xml:space="preserve">  :</w:t>
-      </w:r>
-      <w:proofErr w:type="gramEnd"/>
-      <w:r>
-        <w:t xml:space="preserve"> 300392759</w:t>
+        <w:t>Student ID          : 300392759</w:t>
       </w:r>
     </w:p>
     <w:p>
@@ -115,15 +97,7 @@
         <w:tab/>
       </w:r>
       <w:r>
-        <w:t xml:space="preserve">Course                </w:t>
-      </w:r>
-      <w:proofErr w:type="gramStart"/>
-      <w:r>
-        <w:t xml:space="preserve">  :</w:t>
-      </w:r>
-      <w:proofErr w:type="gramEnd"/>
-      <w:r>
-        <w:t xml:space="preserve"> CSIS 4495 Applied Research Project</w:t>
+        <w:t>Course                  : CSIS 4495 Applied Research Project</w:t>
       </w:r>
     </w:p>
     <w:p>
@@ -141,15 +115,7 @@
         <w:tab/>
       </w:r>
       <w:r>
-        <w:t xml:space="preserve">Section              </w:t>
-      </w:r>
-      <w:proofErr w:type="gramStart"/>
-      <w:r>
-        <w:t xml:space="preserve">  :</w:t>
-      </w:r>
-      <w:proofErr w:type="gramEnd"/>
-      <w:r>
-        <w:t xml:space="preserve"> 03</w:t>
+        <w:t>Section                : 03</w:t>
       </w:r>
     </w:p>
     <w:p>
@@ -158,15 +124,7 @@
         <w:jc w:val="center"/>
       </w:pPr>
       <w:r>
-        <w:t xml:space="preserve">           GitHub </w:t>
-      </w:r>
-      <w:proofErr w:type="gramStart"/>
-      <w:r>
-        <w:t>Repository :</w:t>
-      </w:r>
-      <w:proofErr w:type="gramEnd"/>
-      <w:r>
-        <w:t xml:space="preserve"> </w:t>
+        <w:t xml:space="preserve">           GitHub Repository : </w:t>
       </w:r>
       <w:hyperlink r:id="rId8" w:history="1">
         <w:r>
@@ -1682,15 +1640,7 @@
         <w:ind w:left="360"/>
       </w:pPr>
       <w:r>
-        <w:t xml:space="preserve">There are several farm management tools and other platforms that partially support those challenges. Here </w:t>
-      </w:r>
-      <w:proofErr w:type="gramStart"/>
-      <w:r>
-        <w:t>is</w:t>
-      </w:r>
-      <w:proofErr w:type="gramEnd"/>
-      <w:r>
-        <w:t xml:space="preserve"> background research and limitations on existing applications.</w:t>
+        <w:t>There are several farm management tools and other platforms that partially support those challenges. Here is background research and limitations on existing applications.</w:t>
       </w:r>
     </w:p>
     <w:p>
@@ -1701,8 +1651,6 @@
           <w:numId w:val="9"/>
         </w:numPr>
       </w:pPr>
-      <w:proofErr w:type="spellStart"/>
-      <w:proofErr w:type="gramStart"/>
       <w:r>
         <w:rPr>
           <w:b/>
@@ -1710,13 +1658,8 @@
         </w:rPr>
         <w:t>AgriWebb</w:t>
       </w:r>
-      <w:proofErr w:type="spellEnd"/>
-      <w:r>
-        <w:t xml:space="preserve"> :</w:t>
-      </w:r>
-      <w:proofErr w:type="gramEnd"/>
-      <w:r>
-        <w:t xml:space="preserve"> </w:t>
+      <w:r>
+        <w:t xml:space="preserve"> : </w:t>
       </w:r>
       <w:r>
         <w:t>Farm management mobile application that focus on helping farmers manage production records, operational planning and inventory. offer limited direct coordination with vendors such as grocery stores and restaurants</w:t>
@@ -1730,8 +1673,6 @@
           <w:numId w:val="9"/>
         </w:numPr>
       </w:pPr>
-      <w:proofErr w:type="spellStart"/>
-      <w:proofErr w:type="gramStart"/>
       <w:r>
         <w:rPr>
           <w:b/>
@@ -1739,13 +1680,8 @@
         </w:rPr>
         <w:t>FarmLogs</w:t>
       </w:r>
-      <w:proofErr w:type="spellEnd"/>
-      <w:r>
-        <w:t xml:space="preserve"> :</w:t>
-      </w:r>
-      <w:proofErr w:type="gramEnd"/>
-      <w:r>
-        <w:t xml:space="preserve"> </w:t>
+      <w:r>
+        <w:t xml:space="preserve"> : </w:t>
       </w:r>
       <w:r>
         <w:t>largely farmer-centric mobile application with good internal visibility. limited vendor supportive.</w:t>
@@ -1759,8 +1695,6 @@
           <w:numId w:val="9"/>
         </w:numPr>
       </w:pPr>
-      <w:proofErr w:type="spellStart"/>
-      <w:proofErr w:type="gramStart"/>
       <w:r>
         <w:rPr>
           <w:b/>
@@ -1768,13 +1702,8 @@
         </w:rPr>
         <w:t>Cropln</w:t>
       </w:r>
-      <w:proofErr w:type="spellEnd"/>
-      <w:r>
-        <w:t xml:space="preserve"> :</w:t>
-      </w:r>
-      <w:proofErr w:type="gramEnd"/>
-      <w:r>
-        <w:t xml:space="preserve"> web based Agri-intelligence and AI driven platform for enterprises across the agriculture value chain.</w:t>
+      <w:r>
+        <w:t xml:space="preserve"> : web based Agri-intelligence and AI driven platform for enterprises across the agriculture value chain.</w:t>
       </w:r>
       <w:r>
         <w:t xml:space="preserve"> Designed only for enterprise level Agri businesses</w:t>
@@ -1788,8 +1717,6 @@
           <w:numId w:val="9"/>
         </w:numPr>
       </w:pPr>
-      <w:proofErr w:type="spellStart"/>
-      <w:proofErr w:type="gramStart"/>
       <w:r>
         <w:rPr>
           <w:b/>
@@ -1797,21 +1724,8 @@
         </w:rPr>
         <w:t>AgriDigital</w:t>
       </w:r>
-      <w:proofErr w:type="spellEnd"/>
-      <w:r>
-        <w:t xml:space="preserve"> :</w:t>
-      </w:r>
-      <w:proofErr w:type="gramEnd"/>
-      <w:r>
-        <w:t xml:space="preserve"> Provide </w:t>
-      </w:r>
-      <w:proofErr w:type="gramStart"/>
-      <w:r>
-        <w:t>cloud based</w:t>
-      </w:r>
-      <w:proofErr w:type="gramEnd"/>
-      <w:r>
-        <w:t xml:space="preserve"> grain supply chain and management platform. Use blockchain technology to secure settlement while digitize grain storage, trading, logistics and financing. Less suitable for small and medium scale farmers where developed models need extensive historical data and long-term adoption.</w:t>
+      <w:r>
+        <w:t xml:space="preserve"> : Provide cloud based grain supply chain and management platform. Use blockchain technology to secure settlement while digitize grain storage, trading, logistics and financing. Less suitable for small and medium scale farmers where developed models need extensive historical data and long-term adoption.</w:t>
       </w:r>
     </w:p>
     <w:p>
@@ -1956,15 +1870,7 @@
         </w:numPr>
       </w:pPr>
       <w:r>
-        <w:t xml:space="preserve">Overdependence on real-world, large-scale datasets that are impractical for </w:t>
-      </w:r>
-      <w:proofErr w:type="gramStart"/>
-      <w:r>
-        <w:t>early stage</w:t>
-      </w:r>
-      <w:proofErr w:type="gramEnd"/>
-      <w:r>
-        <w:t xml:space="preserve"> systems.</w:t>
+        <w:t>Overdependence on real-world, large-scale datasets that are impractical for early stage systems.</w:t>
       </w:r>
     </w:p>
     <w:p>
@@ -2170,15 +2076,7 @@
         <w:t>interpretable models</w:t>
       </w:r>
       <w:r>
-        <w:t xml:space="preserve"> suitable for </w:t>
-      </w:r>
-      <w:proofErr w:type="gramStart"/>
-      <w:r>
-        <w:t>non technical</w:t>
-      </w:r>
-      <w:proofErr w:type="gramEnd"/>
-      <w:r>
-        <w:t xml:space="preserve"> agricultural users while justifying the feasibility considerations and improved research alignment with the cold-start problem.</w:t>
+        <w:t xml:space="preserve"> suitable for non technical agricultural users while justifying the feasibility considerations and improved research alignment with the cold-start problem.</w:t>
       </w:r>
     </w:p>
     <w:p>
@@ -2355,23 +2253,7 @@
           <w:b/>
           <w:bCs/>
         </w:rPr>
-        <w:t xml:space="preserve">Role Based </w:t>
-      </w:r>
-      <w:proofErr w:type="gramStart"/>
-      <w:r>
-        <w:rPr>
-          <w:b/>
-          <w:bCs/>
-        </w:rPr>
-        <w:t>Authentication(</w:t>
-      </w:r>
-      <w:proofErr w:type="gramEnd"/>
-      <w:r>
-        <w:rPr>
-          <w:b/>
-          <w:bCs/>
-        </w:rPr>
-        <w:t>registration &amp; Login)</w:t>
+        <w:t>Role Based Authentication(registration &amp; Login)</w:t>
       </w:r>
     </w:p>
     <w:p>
@@ -2389,15 +2271,7 @@
         <w:t xml:space="preserve"> </w:t>
       </w:r>
       <w:r>
-        <w:t xml:space="preserve">Authentication is implemented using JWT with ASP.NET Identity, which ensure secure access and </w:t>
-      </w:r>
-      <w:proofErr w:type="gramStart"/>
-      <w:r>
-        <w:t>role based</w:t>
-      </w:r>
-      <w:proofErr w:type="gramEnd"/>
-      <w:r>
-        <w:t xml:space="preserve"> navigation.</w:t>
+        <w:t>Authentication is implemented using JWT with ASP.NET Identity, which ensure secure access and role based navigation.</w:t>
       </w:r>
     </w:p>
     <w:p>
@@ -2573,21 +2447,8 @@
         </w:numPr>
       </w:pPr>
       <w:r>
-        <w:t xml:space="preserve">The design </w:t>
-      </w:r>
-      <w:proofErr w:type="gramStart"/>
-      <w:r>
-        <w:t>consist</w:t>
-      </w:r>
-      <w:proofErr w:type="gramEnd"/>
-      <w:r>
-        <w:t xml:space="preserve"> </w:t>
-      </w:r>
-      <w:proofErr w:type="gramStart"/>
-      <w:r>
-        <w:t>of :</w:t>
-      </w:r>
-      <w:proofErr w:type="gramEnd"/>
+        <w:t>The design consist of :</w:t>
+      </w:r>
     </w:p>
     <w:p>
       <w:pPr>
@@ -2685,28 +2546,18 @@
           <w:lang w:val="en-US"/>
         </w:rPr>
       </w:pPr>
-      <w:proofErr w:type="spellStart"/>
-      <w:proofErr w:type="gramStart"/>
       <w:r>
         <w:rPr>
           <w:lang w:val="en-US"/>
         </w:rPr>
-        <w:t>Register.jsx</w:t>
-      </w:r>
-      <w:proofErr w:type="spellEnd"/>
+        <w:t xml:space="preserve">Register.jsx </w:t>
+      </w:r>
       <w:r>
         <w:rPr>
           <w:lang w:val="en-US"/>
         </w:rPr>
-        <w:t xml:space="preserve"> </w:t>
-      </w:r>
-      <w:r>
-        <w:rPr>
-          <w:lang w:val="en-US"/>
-        </w:rPr>
         <w:t>:</w:t>
       </w:r>
-      <w:proofErr w:type="gramEnd"/>
       <w:r>
         <w:rPr>
           <w:lang w:val="en-US"/>
@@ -2727,28 +2578,18 @@
           <w:lang w:val="en-US"/>
         </w:rPr>
       </w:pPr>
-      <w:proofErr w:type="spellStart"/>
-      <w:proofErr w:type="gramStart"/>
       <w:r>
         <w:rPr>
           <w:lang w:val="en-US"/>
         </w:rPr>
-        <w:t>Login.jsx</w:t>
-      </w:r>
-      <w:proofErr w:type="spellEnd"/>
+        <w:t xml:space="preserve">Login.jsx </w:t>
+      </w:r>
       <w:r>
         <w:rPr>
           <w:lang w:val="en-US"/>
         </w:rPr>
-        <w:t xml:space="preserve"> </w:t>
-      </w:r>
-      <w:r>
-        <w:rPr>
-          <w:lang w:val="en-US"/>
-        </w:rPr>
         <w:t>:</w:t>
       </w:r>
-      <w:proofErr w:type="gramEnd"/>
       <w:r>
         <w:rPr>
           <w:lang w:val="en-US"/>
@@ -2769,47 +2610,23 @@
           <w:lang w:val="en-US"/>
         </w:rPr>
       </w:pPr>
-      <w:proofErr w:type="spellStart"/>
-      <w:proofErr w:type="gramStart"/>
       <w:r>
         <w:rPr>
           <w:lang w:val="en-US"/>
         </w:rPr>
-        <w:t>RequireAuth.jsx</w:t>
-      </w:r>
-      <w:proofErr w:type="spellEnd"/>
+        <w:t xml:space="preserve">RequireAuth.jsx </w:t>
+      </w:r>
       <w:r>
         <w:rPr>
           <w:lang w:val="en-US"/>
         </w:rPr>
-        <w:t xml:space="preserve"> </w:t>
+        <w:t>:</w:t>
       </w:r>
       <w:r>
         <w:rPr>
           <w:lang w:val="en-US"/>
         </w:rPr>
-        <w:t>:</w:t>
-      </w:r>
-      <w:proofErr w:type="gramEnd"/>
-      <w:r>
-        <w:rPr>
-          <w:lang w:val="en-US"/>
-        </w:rPr>
-        <w:t xml:space="preserve"> </w:t>
-      </w:r>
-      <w:proofErr w:type="gramStart"/>
-      <w:r>
-        <w:rPr>
-          <w:lang w:val="en-US"/>
-        </w:rPr>
-        <w:t>protects</w:t>
-      </w:r>
-      <w:proofErr w:type="gramEnd"/>
-      <w:r>
-        <w:rPr>
-          <w:lang w:val="en-US"/>
-        </w:rPr>
-        <w:t xml:space="preserve"> routes</w:t>
+        <w:t xml:space="preserve"> protects routes</w:t>
       </w:r>
     </w:p>
     <w:p>
@@ -2825,28 +2642,18 @@
           <w:lang w:val="en-US"/>
         </w:rPr>
       </w:pPr>
-      <w:proofErr w:type="spellStart"/>
-      <w:proofErr w:type="gramStart"/>
       <w:r>
         <w:rPr>
           <w:lang w:val="en-US"/>
         </w:rPr>
-        <w:t>RequireRole.jsx</w:t>
-      </w:r>
-      <w:proofErr w:type="spellEnd"/>
+        <w:t xml:space="preserve">RequireRole.jsx </w:t>
+      </w:r>
       <w:r>
         <w:rPr>
           <w:lang w:val="en-US"/>
         </w:rPr>
-        <w:t xml:space="preserve"> </w:t>
-      </w:r>
-      <w:r>
-        <w:rPr>
-          <w:lang w:val="en-US"/>
-        </w:rPr>
         <w:t>:</w:t>
       </w:r>
-      <w:proofErr w:type="gramEnd"/>
       <w:r>
         <w:rPr>
           <w:lang w:val="en-US"/>
@@ -2883,28 +2690,18 @@
           <w:lang w:val="en-US"/>
         </w:rPr>
       </w:pPr>
-      <w:proofErr w:type="spellStart"/>
-      <w:proofErr w:type="gramStart"/>
       <w:r>
         <w:rPr>
           <w:lang w:val="en-US"/>
         </w:rPr>
-        <w:t>AuthController</w:t>
-      </w:r>
-      <w:proofErr w:type="spellEnd"/>
+        <w:t xml:space="preserve">AuthController </w:t>
+      </w:r>
       <w:r>
         <w:rPr>
           <w:lang w:val="en-US"/>
         </w:rPr>
-        <w:t xml:space="preserve"> </w:t>
-      </w:r>
-      <w:r>
-        <w:rPr>
-          <w:lang w:val="en-US"/>
-        </w:rPr>
         <w:t>:</w:t>
       </w:r>
-      <w:proofErr w:type="gramEnd"/>
       <w:r>
         <w:rPr>
           <w:lang w:val="en-US"/>
@@ -2925,28 +2722,18 @@
           <w:lang w:val="en-US"/>
         </w:rPr>
       </w:pPr>
-      <w:proofErr w:type="spellStart"/>
-      <w:proofErr w:type="gramStart"/>
       <w:r>
         <w:rPr>
           <w:lang w:val="en-US"/>
         </w:rPr>
-        <w:t>ApplicationUser</w:t>
-      </w:r>
-      <w:proofErr w:type="spellEnd"/>
+        <w:t xml:space="preserve">ApplicationUser </w:t>
+      </w:r>
       <w:r>
         <w:rPr>
           <w:lang w:val="en-US"/>
         </w:rPr>
-        <w:t xml:space="preserve"> </w:t>
-      </w:r>
-      <w:r>
-        <w:rPr>
-          <w:lang w:val="en-US"/>
-        </w:rPr>
         <w:t>:</w:t>
       </w:r>
-      <w:proofErr w:type="gramEnd"/>
       <w:r>
         <w:rPr>
           <w:lang w:val="en-US"/>
@@ -2967,19 +2754,11 @@
           <w:lang w:val="en-US"/>
         </w:rPr>
       </w:pPr>
-      <w:proofErr w:type="gramStart"/>
       <w:r>
         <w:rPr>
           <w:lang w:val="en-US"/>
         </w:rPr>
-        <w:t>JWT</w:t>
-      </w:r>
-      <w:proofErr w:type="gramEnd"/>
-      <w:r>
-        <w:rPr>
-          <w:lang w:val="en-US"/>
-        </w:rPr>
-        <w:t xml:space="preserve"> token generation logic</w:t>
+        <w:t>JWT token generation logic</w:t>
       </w:r>
     </w:p>
     <w:p>
@@ -3011,19 +2790,11 @@
           <w:lang w:val="en-US"/>
         </w:rPr>
       </w:pPr>
-      <w:proofErr w:type="spellStart"/>
       <w:r>
         <w:rPr>
           <w:lang w:val="en-US"/>
         </w:rPr>
-        <w:t>AspNetUsers</w:t>
-      </w:r>
-      <w:proofErr w:type="spellEnd"/>
-      <w:r>
-        <w:rPr>
-          <w:lang w:val="en-US"/>
-        </w:rPr>
-        <w:t xml:space="preserve"> table stores user accounts</w:t>
+        <w:t>AspNetUsers table stores user accounts</w:t>
       </w:r>
     </w:p>
     <w:p>
@@ -3202,7 +2973,6 @@
           <w:lang w:val="en-US"/>
         </w:rPr>
       </w:pPr>
-      <w:proofErr w:type="spellStart"/>
       <w:r>
         <w:rPr>
           <w:lang w:val="en-US"/>
@@ -3210,7 +2980,6 @@
         <w:lastRenderedPageBreak/>
         <w:t>FarmerDashboard.jsx</w:t>
       </w:r>
-      <w:proofErr w:type="spellEnd"/>
     </w:p>
     <w:p>
       <w:pPr>
@@ -3281,14 +3050,12 @@
           <w:lang w:val="en-US"/>
         </w:rPr>
       </w:pPr>
-      <w:proofErr w:type="spellStart"/>
       <w:r>
         <w:rPr>
           <w:lang w:val="en-US"/>
         </w:rPr>
         <w:t>InventoryLotsController</w:t>
       </w:r>
-      <w:proofErr w:type="spellEnd"/>
     </w:p>
     <w:p>
       <w:pPr>
@@ -3303,14 +3070,12 @@
           <w:lang w:val="en-US"/>
         </w:rPr>
       </w:pPr>
-      <w:proofErr w:type="spellStart"/>
       <w:r>
         <w:rPr>
           <w:lang w:val="en-US"/>
         </w:rPr>
         <w:t>CreateInventoryLotDto</w:t>
       </w:r>
-      <w:proofErr w:type="spellEnd"/>
     </w:p>
     <w:p>
       <w:pPr>
@@ -3325,19 +3090,11 @@
           <w:lang w:val="en-US"/>
         </w:rPr>
       </w:pPr>
-      <w:proofErr w:type="spellStart"/>
       <w:r>
         <w:rPr>
           <w:lang w:val="en-US"/>
         </w:rPr>
-        <w:t>InventoryLot</w:t>
-      </w:r>
-      <w:proofErr w:type="spellEnd"/>
-      <w:r>
-        <w:rPr>
-          <w:lang w:val="en-US"/>
-        </w:rPr>
-        <w:t xml:space="preserve"> entity</w:t>
+        <w:t>InventoryLot entity</w:t>
       </w:r>
     </w:p>
     <w:p>
@@ -3369,33 +3126,11 @@
           <w:lang w:val="en-US"/>
         </w:rPr>
       </w:pPr>
-      <w:proofErr w:type="spellStart"/>
       <w:r>
         <w:rPr>
           <w:lang w:val="en-US"/>
         </w:rPr>
-        <w:t>InventoryLot</w:t>
-      </w:r>
-      <w:proofErr w:type="spellEnd"/>
-      <w:r>
-        <w:rPr>
-          <w:lang w:val="en-US"/>
-        </w:rPr>
-        <w:t xml:space="preserve"> table </w:t>
-      </w:r>
-      <w:proofErr w:type="gramStart"/>
-      <w:r>
-        <w:rPr>
-          <w:lang w:val="en-US"/>
-        </w:rPr>
-        <w:t>storing</w:t>
-      </w:r>
-      <w:proofErr w:type="gramEnd"/>
-      <w:r>
-        <w:rPr>
-          <w:lang w:val="en-US"/>
-        </w:rPr>
-        <w:t>:</w:t>
+        <w:t>InventoryLot table storing:</w:t>
       </w:r>
     </w:p>
     <w:p>
@@ -3411,14 +3146,12 @@
           <w:lang w:val="en-US"/>
         </w:rPr>
       </w:pPr>
-      <w:proofErr w:type="spellStart"/>
       <w:r>
         <w:rPr>
           <w:lang w:val="en-US"/>
         </w:rPr>
         <w:t>FarmerId</w:t>
       </w:r>
-      <w:proofErr w:type="spellEnd"/>
     </w:p>
     <w:p>
       <w:pPr>
@@ -3433,14 +3166,12 @@
           <w:lang w:val="en-US"/>
         </w:rPr>
       </w:pPr>
-      <w:proofErr w:type="spellStart"/>
       <w:r>
         <w:rPr>
           <w:lang w:val="en-US"/>
         </w:rPr>
         <w:t>ProductId</w:t>
       </w:r>
-      <w:proofErr w:type="spellEnd"/>
     </w:p>
     <w:p>
       <w:pPr>
@@ -3475,16 +3206,12 @@
           <w:lang w:val="en-US"/>
         </w:rPr>
       </w:pPr>
-      <w:proofErr w:type="spellStart"/>
-      <w:proofErr w:type="gramStart"/>
       <w:r>
         <w:rPr>
           <w:lang w:val="en-US"/>
         </w:rPr>
         <w:t>ExpiryDate</w:t>
       </w:r>
-      <w:proofErr w:type="spellEnd"/>
-      <w:proofErr w:type="gramEnd"/>
     </w:p>
     <w:p>
       <w:pPr>
@@ -3826,15 +3553,7 @@
         <w:ind w:left="720"/>
       </w:pPr>
       <w:r>
-        <w:t xml:space="preserve">This feature </w:t>
-      </w:r>
-      <w:proofErr w:type="gramStart"/>
-      <w:r>
-        <w:t>includes :</w:t>
-      </w:r>
-      <w:proofErr w:type="gramEnd"/>
-      <w:r>
-        <w:t xml:space="preserve"> </w:t>
+        <w:t xml:space="preserve">This feature includes : </w:t>
       </w:r>
     </w:p>
     <w:p>
@@ -3933,14 +3652,12 @@
           <w:lang w:val="en-US"/>
         </w:rPr>
       </w:pPr>
-      <w:proofErr w:type="spellStart"/>
       <w:r>
         <w:rPr>
           <w:lang w:val="en-US"/>
         </w:rPr>
         <w:t>VendorDashboard.jsx</w:t>
       </w:r>
-      <w:proofErr w:type="spellEnd"/>
     </w:p>
     <w:p>
       <w:pPr>
@@ -4011,30 +3728,12 @@
           <w:lang w:val="en-US"/>
         </w:rPr>
       </w:pPr>
-      <w:proofErr w:type="spellStart"/>
-      <w:proofErr w:type="gramStart"/>
       <w:r>
         <w:rPr>
           <w:lang w:val="en-US"/>
         </w:rPr>
-        <w:t>DemandRequest</w:t>
-      </w:r>
-      <w:proofErr w:type="spellEnd"/>
-      <w:proofErr w:type="gramEnd"/>
-      <w:r>
-        <w:rPr>
-          <w:lang w:val="en-US"/>
-        </w:rPr>
-        <w:t xml:space="preserve"> </w:t>
-      </w:r>
-      <w:proofErr w:type="gramStart"/>
-      <w:r>
-        <w:rPr>
-          <w:lang w:val="en-US"/>
-        </w:rPr>
-        <w:t>entity</w:t>
-      </w:r>
-      <w:proofErr w:type="gramEnd"/>
+        <w:t>DemandRequest entity</w:t>
+      </w:r>
     </w:p>
     <w:p>
       <w:pPr>
@@ -4049,19 +3748,11 @@
           <w:lang w:val="en-US"/>
         </w:rPr>
       </w:pPr>
-      <w:proofErr w:type="spellStart"/>
       <w:r>
         <w:rPr>
           <w:lang w:val="en-US"/>
         </w:rPr>
-        <w:t>DemandRequest</w:t>
-      </w:r>
-      <w:proofErr w:type="spellEnd"/>
-      <w:r>
-        <w:rPr>
-          <w:lang w:val="en-US"/>
-        </w:rPr>
-        <w:t xml:space="preserve"> APIs</w:t>
+        <w:t>DemandRequest APIs</w:t>
       </w:r>
     </w:p>
     <w:p>
@@ -4114,33 +3805,11 @@
           <w:lang w:val="en-US"/>
         </w:rPr>
       </w:pPr>
-      <w:proofErr w:type="spellStart"/>
       <w:r>
         <w:rPr>
           <w:lang w:val="en-US"/>
         </w:rPr>
-        <w:t>DemandRequest</w:t>
-      </w:r>
-      <w:proofErr w:type="spellEnd"/>
-      <w:r>
-        <w:rPr>
-          <w:lang w:val="en-US"/>
-        </w:rPr>
-        <w:t xml:space="preserve"> table </w:t>
-      </w:r>
-      <w:proofErr w:type="gramStart"/>
-      <w:r>
-        <w:rPr>
-          <w:lang w:val="en-US"/>
-        </w:rPr>
-        <w:t>storing</w:t>
-      </w:r>
-      <w:proofErr w:type="gramEnd"/>
-      <w:r>
-        <w:rPr>
-          <w:lang w:val="en-US"/>
-        </w:rPr>
-        <w:t>:</w:t>
+        <w:t>DemandRequest table storing:</w:t>
       </w:r>
     </w:p>
     <w:p>
@@ -4156,14 +3825,12 @@
           <w:lang w:val="en-US"/>
         </w:rPr>
       </w:pPr>
-      <w:proofErr w:type="spellStart"/>
       <w:r>
         <w:rPr>
           <w:lang w:val="en-US"/>
         </w:rPr>
         <w:t>VendorId</w:t>
       </w:r>
-      <w:proofErr w:type="spellEnd"/>
     </w:p>
     <w:p>
       <w:pPr>
@@ -4178,14 +3845,12 @@
           <w:lang w:val="en-US"/>
         </w:rPr>
       </w:pPr>
-      <w:proofErr w:type="spellStart"/>
       <w:r>
         <w:rPr>
           <w:lang w:val="en-US"/>
         </w:rPr>
         <w:t>ProductId</w:t>
       </w:r>
-      <w:proofErr w:type="spellEnd"/>
     </w:p>
     <w:p>
       <w:pPr>
@@ -4200,16 +3865,12 @@
           <w:lang w:val="en-US"/>
         </w:rPr>
       </w:pPr>
-      <w:proofErr w:type="spellStart"/>
-      <w:proofErr w:type="gramStart"/>
       <w:r>
         <w:rPr>
           <w:lang w:val="en-US"/>
         </w:rPr>
         <w:t>QuantityRequested</w:t>
       </w:r>
-      <w:proofErr w:type="spellEnd"/>
-      <w:proofErr w:type="gramEnd"/>
     </w:p>
     <w:p>
       <w:pPr>
@@ -4384,13 +4045,8 @@
       </w:pPr>
       <w:r>
         <w:tab/>
-        <w:t xml:space="preserve">This design </w:t>
-      </w:r>
-      <w:proofErr w:type="gramStart"/>
-      <w:r>
-        <w:t>includes :</w:t>
-      </w:r>
-      <w:proofErr w:type="gramEnd"/>
+        <w:t>This design includes :</w:t>
+      </w:r>
     </w:p>
     <w:p>
       <w:pPr>
@@ -4527,16 +4183,8 @@
         <w:rPr>
           <w:lang w:val="en-US"/>
         </w:rPr>
-        <w:t xml:space="preserve">Create dispatch action in </w:t>
-      </w:r>
-      <w:proofErr w:type="spellStart"/>
-      <w:r>
-        <w:rPr>
-          <w:lang w:val="en-US"/>
-        </w:rPr>
-        <w:t>FarmerDashboard</w:t>
-      </w:r>
-      <w:proofErr w:type="spellEnd"/>
+        <w:t>Create dispatch action in FarmerDashboard</w:t>
+      </w:r>
     </w:p>
     <w:p>
       <w:pPr>
@@ -4557,16 +4205,8 @@
         <w:rPr>
           <w:lang w:val="en-US"/>
         </w:rPr>
-        <w:t xml:space="preserve">Incoming dispatch list in </w:t>
-      </w:r>
-      <w:proofErr w:type="spellStart"/>
-      <w:r>
-        <w:rPr>
-          <w:lang w:val="en-US"/>
-        </w:rPr>
-        <w:t>VendorDashboard</w:t>
-      </w:r>
-      <w:proofErr w:type="spellEnd"/>
+        <w:t>Incoming dispatch list in VendorDashboard</w:t>
+      </w:r>
     </w:p>
     <w:p>
       <w:pPr>
@@ -4643,14 +4283,12 @@
           <w:lang w:val="en-US"/>
         </w:rPr>
       </w:pPr>
-      <w:proofErr w:type="spellStart"/>
       <w:r>
         <w:rPr>
           <w:lang w:val="en-US"/>
         </w:rPr>
         <w:t>DispatchController</w:t>
       </w:r>
-      <w:proofErr w:type="spellEnd"/>
     </w:p>
     <w:p>
       <w:pPr>
@@ -4727,14 +4365,12 @@
           <w:lang w:val="en-US"/>
         </w:rPr>
       </w:pPr>
-      <w:proofErr w:type="spellStart"/>
       <w:r>
         <w:rPr>
           <w:lang w:val="en-US"/>
         </w:rPr>
         <w:t>FarmerId</w:t>
       </w:r>
-      <w:proofErr w:type="spellEnd"/>
     </w:p>
     <w:p>
       <w:pPr>
@@ -4751,14 +4387,12 @@
           <w:lang w:val="en-US"/>
         </w:rPr>
       </w:pPr>
-      <w:proofErr w:type="spellStart"/>
       <w:r>
         <w:rPr>
           <w:lang w:val="en-US"/>
         </w:rPr>
         <w:t>VendorId</w:t>
       </w:r>
-      <w:proofErr w:type="spellEnd"/>
     </w:p>
     <w:p>
       <w:pPr>
@@ -4775,14 +4409,12 @@
           <w:lang w:val="en-US"/>
         </w:rPr>
       </w:pPr>
-      <w:proofErr w:type="spellStart"/>
       <w:r>
         <w:rPr>
           <w:lang w:val="en-US"/>
         </w:rPr>
         <w:t>ProductId</w:t>
       </w:r>
-      <w:proofErr w:type="spellEnd"/>
     </w:p>
     <w:p>
       <w:pPr>
@@ -4821,14 +4453,12 @@
           <w:lang w:val="en-US"/>
         </w:rPr>
       </w:pPr>
-      <w:proofErr w:type="spellStart"/>
       <w:r>
         <w:rPr>
           <w:lang w:val="en-US"/>
         </w:rPr>
         <w:t>DispatchDate</w:t>
       </w:r>
-      <w:proofErr w:type="spellEnd"/>
     </w:p>
     <w:p>
       <w:pPr>
@@ -4845,14 +4475,12 @@
           <w:lang w:val="en-US"/>
         </w:rPr>
       </w:pPr>
-      <w:proofErr w:type="spellStart"/>
       <w:r>
         <w:rPr>
           <w:lang w:val="en-US"/>
         </w:rPr>
         <w:t>DeliveryStatus</w:t>
       </w:r>
-      <w:proofErr w:type="spellEnd"/>
     </w:p>
     <w:p>
       <w:pPr>
@@ -5502,15 +5130,7 @@
         </w:numPr>
       </w:pPr>
       <w:r>
-        <w:t xml:space="preserve">Backend and </w:t>
-      </w:r>
-      <w:proofErr w:type="gramStart"/>
-      <w:r>
-        <w:t>front end</w:t>
-      </w:r>
-      <w:proofErr w:type="gramEnd"/>
-      <w:r>
-        <w:t xml:space="preserve"> Architecture</w:t>
+        <w:t>Backend and front end Architecture</w:t>
       </w:r>
     </w:p>
     <w:p>
@@ -5832,6 +5452,176 @@
           <w:p/>
         </w:tc>
       </w:tr>
+      <w:tr>
+        <w:tc>
+          <w:tcPr>
+            <w:tcW w:w="1916" w:type="dxa"/>
+          </w:tcPr>
+          <w:p/>
+        </w:tc>
+        <w:tc>
+          <w:tcPr>
+            <w:tcW w:w="2337" w:type="dxa"/>
+          </w:tcPr>
+          <w:p/>
+        </w:tc>
+        <w:tc>
+          <w:tcPr>
+            <w:tcW w:w="2338" w:type="dxa"/>
+          </w:tcPr>
+          <w:tbl>
+            <w:tblPr>
+              <w:tblW w:w="0" w:type="auto"/>
+              <w:tblCellSpacing w:w="15" w:type="dxa"/>
+              <w:tblCellMar>
+                <w:top w:w="15" w:type="dxa"/>
+                <w:left w:w="15" w:type="dxa"/>
+                <w:bottom w:w="15" w:type="dxa"/>
+                <w:right w:w="15" w:type="dxa"/>
+              </w:tblCellMar>
+              <w:tblLook w:val="04A0" w:firstRow="1" w:lastRow="0" w:firstColumn="1" w:lastColumn="0" w:noHBand="0" w:noVBand="1"/>
+            </w:tblPr>
+            <w:tblGrid>
+              <w:gridCol w:w="2122"/>
+            </w:tblGrid>
+            <w:tr>
+              <w:trPr>
+                <w:tblCellSpacing w:w="15" w:type="dxa"/>
+              </w:trPr>
+              <w:tc>
+                <w:tcPr>
+                  <w:tcW w:w="0" w:type="auto"/>
+                  <w:vAlign w:val="center"/>
+                  <w:hideMark/>
+                </w:tcPr>
+                <w:p>
+                  <w:pPr>
+                    <w:framePr w:hSpace="180" w:wrap="around" w:vAnchor="text" w:hAnchor="margin" w:x="421" w:y="-14"/>
+                    <w:spacing w:after="0" w:line="240" w:lineRule="auto"/>
+                    <w:rPr>
+                      <w:lang w:val="en-US"/>
+                    </w:rPr>
+                  </w:pPr>
+                  <w:r>
+                    <w:rPr>
+                      <w:lang w:val="en-US"/>
+                    </w:rPr>
+                    <w:t>Worklog, documentation and report structuring</w:t>
+                  </w:r>
+                </w:p>
+              </w:tc>
+            </w:tr>
+          </w:tbl>
+          <w:p>
+            <w:pPr>
+              <w:rPr>
+                <w:vanish/>
+                <w:lang w:val="en-US"/>
+              </w:rPr>
+            </w:pPr>
+          </w:p>
+          <w:p/>
+        </w:tc>
+        <w:tc>
+          <w:tcPr>
+            <w:tcW w:w="2338" w:type="dxa"/>
+          </w:tcPr>
+          <w:p>
+            <w:r>
+              <w:rPr>
+                <w:lang w:val="en-US"/>
+              </w:rPr>
+              <w:t>Rewrote and refined documentation with personal implementation details and validation</w:t>
+            </w:r>
+          </w:p>
+        </w:tc>
+      </w:tr>
+      <w:tr>
+        <w:tc>
+          <w:tcPr>
+            <w:tcW w:w="1916" w:type="dxa"/>
+          </w:tcPr>
+          <w:p/>
+        </w:tc>
+        <w:tc>
+          <w:tcPr>
+            <w:tcW w:w="2337" w:type="dxa"/>
+          </w:tcPr>
+          <w:p/>
+        </w:tc>
+        <w:tc>
+          <w:tcPr>
+            <w:tcW w:w="2338" w:type="dxa"/>
+          </w:tcPr>
+          <w:p>
+            <w:pPr>
+              <w:rPr>
+                <w:lang w:val="en-US"/>
+              </w:rPr>
+            </w:pPr>
+            <w:r>
+              <w:rPr>
+                <w:lang w:val="en-US"/>
+              </w:rPr>
+              <w:t>Rewrote and refined documentation with personal implementation details and validation</w:t>
+            </w:r>
+          </w:p>
+        </w:tc>
+        <w:tc>
+          <w:tcPr>
+            <w:tcW w:w="2338" w:type="dxa"/>
+          </w:tcPr>
+          <w:p>
+            <w:pPr>
+              <w:rPr>
+                <w:lang w:val="en-US"/>
+              </w:rPr>
+            </w:pPr>
+            <w:r>
+              <w:t>Research brainstorming for forecasting and optimization module</w:t>
+            </w:r>
+          </w:p>
+        </w:tc>
+      </w:tr>
+      <w:tr>
+        <w:tc>
+          <w:tcPr>
+            <w:tcW w:w="1916" w:type="dxa"/>
+          </w:tcPr>
+          <w:p/>
+        </w:tc>
+        <w:tc>
+          <w:tcPr>
+            <w:tcW w:w="2337" w:type="dxa"/>
+          </w:tcPr>
+          <w:p/>
+        </w:tc>
+        <w:tc>
+          <w:tcPr>
+            <w:tcW w:w="2338" w:type="dxa"/>
+          </w:tcPr>
+          <w:p>
+            <w:pPr>
+              <w:rPr>
+                <w:lang w:val="en-US"/>
+              </w:rPr>
+            </w:pPr>
+            <w:r>
+              <w:t>Designed own research novelty including optimization and demand prediction logic</w:t>
+            </w:r>
+          </w:p>
+        </w:tc>
+        <w:tc>
+          <w:tcPr>
+            <w:tcW w:w="2338" w:type="dxa"/>
+          </w:tcPr>
+          <w:p>
+            <w:r>
+              <w:t>Designed custom dashboards, styling, routing and responsiveness independently</w:t>
+            </w:r>
+          </w:p>
+        </w:tc>
+      </w:tr>
       <w:bookmarkEnd w:id="11"/>
     </w:tbl>
     <w:p/>
@@ -5840,7 +5630,6 @@
       <w:pPr>
         <w:ind w:firstLine="720"/>
       </w:pPr>
-      <w:proofErr w:type="gramStart"/>
       <w:r>
         <w:rPr>
           <w:b/>
@@ -5849,11 +5638,7 @@
         <w:t>Appendix</w:t>
       </w:r>
       <w:r>
-        <w:t xml:space="preserve"> :</w:t>
-      </w:r>
-      <w:proofErr w:type="gramEnd"/>
-      <w:r>
-        <w:t xml:space="preserve"> Ai prompt history</w:t>
+        <w:t xml:space="preserve"> : Ai prompt history</w:t>
       </w:r>
     </w:p>
     <w:p>
@@ -5891,7 +5676,23 @@
         <w:rPr>
           <w:rFonts w:asciiTheme="majorHAnsi" w:eastAsia="Aptos" w:hAnsiTheme="majorHAnsi" w:cs="Aptos"/>
         </w:rPr>
+        <w:lastRenderedPageBreak/>
         <w:t>Provide steps to develop ASP .NET project backend for role-based website.</w:t>
+      </w:r>
+    </w:p>
+    <w:p>
+      <w:pPr>
+        <w:pStyle w:val="ListParagraph"/>
+        <w:numPr>
+          <w:ilvl w:val="0"/>
+          <w:numId w:val="23"/>
+        </w:numPr>
+      </w:pPr>
+      <w:r>
+        <w:rPr>
+          <w:rFonts w:asciiTheme="majorHAnsi" w:eastAsia="Aptos" w:hAnsiTheme="majorHAnsi" w:cs="Aptos"/>
+        </w:rPr>
+        <w:t>Provide relevant dashboard ui to be included in a supply chain management system</w:t>
       </w:r>
     </w:p>
     <w:p/>
@@ -6183,57 +5984,17 @@
                 <w14:ligatures w14:val="none"/>
               </w:rPr>
             </w:pPr>
-            <w:proofErr w:type="spellStart"/>
-            <w:r>
-              <w:rPr>
-                <w:rFonts w:ascii="Calibri" w:eastAsia="Times New Roman" w:hAnsi="Calibri" w:cs="Calibri"/>
-                <w:color w:val="000000"/>
-                <w:kern w:val="0"/>
-                <w:sz w:val="22"/>
-                <w:szCs w:val="22"/>
-                <w:lang w:val="en-US"/>
-                <w14:ligatures w14:val="none"/>
-              </w:rPr>
-              <w:t>Finalised</w:t>
-            </w:r>
-            <w:proofErr w:type="spellEnd"/>
-            <w:r>
-              <w:rPr>
-                <w:rFonts w:ascii="Calibri" w:eastAsia="Times New Roman" w:hAnsi="Calibri" w:cs="Calibri"/>
-                <w:color w:val="000000"/>
-                <w:kern w:val="0"/>
-                <w:sz w:val="22"/>
-                <w:szCs w:val="22"/>
-                <w:lang w:val="en-US"/>
-                <w14:ligatures w14:val="none"/>
-              </w:rPr>
-              <w:t xml:space="preserve"> research idea for </w:t>
-            </w:r>
-            <w:proofErr w:type="spellStart"/>
-            <w:r>
-              <w:rPr>
-                <w:rFonts w:ascii="Calibri" w:eastAsia="Times New Roman" w:hAnsi="Calibri" w:cs="Calibri"/>
-                <w:color w:val="000000"/>
-                <w:kern w:val="0"/>
-                <w:sz w:val="22"/>
-                <w:szCs w:val="22"/>
-                <w:lang w:val="en-US"/>
-                <w14:ligatures w14:val="none"/>
-              </w:rPr>
-              <w:t>FarmVendor</w:t>
-            </w:r>
-            <w:proofErr w:type="spellEnd"/>
-            <w:r>
-              <w:rPr>
-                <w:rFonts w:ascii="Calibri" w:eastAsia="Times New Roman" w:hAnsi="Calibri" w:cs="Calibri"/>
-                <w:color w:val="000000"/>
-                <w:kern w:val="0"/>
-                <w:sz w:val="22"/>
-                <w:szCs w:val="22"/>
-                <w:lang w:val="en-US"/>
-                <w14:ligatures w14:val="none"/>
-              </w:rPr>
-              <w:t xml:space="preserve"> application by defining the core problem and scope</w:t>
+            <w:r>
+              <w:rPr>
+                <w:rFonts w:ascii="Calibri" w:eastAsia="Times New Roman" w:hAnsi="Calibri" w:cs="Calibri"/>
+                <w:color w:val="000000"/>
+                <w:kern w:val="0"/>
+                <w:sz w:val="22"/>
+                <w:szCs w:val="22"/>
+                <w:lang w:val="en-US"/>
+                <w14:ligatures w14:val="none"/>
+              </w:rPr>
+              <w:t>Finalised research idea for FarmVendor application by defining the core problem and scope</w:t>
             </w:r>
           </w:p>
         </w:tc>
@@ -6355,33 +6116,7 @@
                 <w:lang w:val="en-US"/>
                 <w14:ligatures w14:val="none"/>
               </w:rPr>
-              <w:t xml:space="preserve">Installed development tools: .NET SDK, VS Code, SQL Server </w:t>
-            </w:r>
-            <w:proofErr w:type="spellStart"/>
-            <w:r>
-              <w:rPr>
-                <w:rFonts w:ascii="Calibri" w:eastAsia="Times New Roman" w:hAnsi="Calibri" w:cs="Calibri"/>
-                <w:color w:val="000000"/>
-                <w:kern w:val="0"/>
-                <w:sz w:val="22"/>
-                <w:szCs w:val="22"/>
-                <w:lang w:val="en-US"/>
-                <w14:ligatures w14:val="none"/>
-              </w:rPr>
-              <w:t>LocalDB</w:t>
-            </w:r>
-            <w:proofErr w:type="spellEnd"/>
-            <w:r>
-              <w:rPr>
-                <w:rFonts w:ascii="Calibri" w:eastAsia="Times New Roman" w:hAnsi="Calibri" w:cs="Calibri"/>
-                <w:color w:val="000000"/>
-                <w:kern w:val="0"/>
-                <w:sz w:val="22"/>
-                <w:szCs w:val="22"/>
-                <w:lang w:val="en-US"/>
-                <w14:ligatures w14:val="none"/>
-              </w:rPr>
-              <w:t>, Node.js (React)</w:t>
+              <w:t>Installed development tools: .NET SDK, VS Code, SQL Server LocalDB, Node.js (React)</w:t>
             </w:r>
           </w:p>
         </w:tc>
@@ -6755,59 +6490,7 @@
                 <w:lang w:val="en-US"/>
                 <w14:ligatures w14:val="none"/>
               </w:rPr>
-              <w:t xml:space="preserve">Configured SQL Server </w:t>
-            </w:r>
-            <w:proofErr w:type="spellStart"/>
-            <w:r>
-              <w:rPr>
-                <w:rFonts w:ascii="Calibri" w:eastAsia="Times New Roman" w:hAnsi="Calibri" w:cs="Calibri"/>
-                <w:color w:val="000000"/>
-                <w:kern w:val="0"/>
-                <w:sz w:val="22"/>
-                <w:szCs w:val="22"/>
-                <w:lang w:val="en-US"/>
-                <w14:ligatures w14:val="none"/>
-              </w:rPr>
-              <w:t>LocalDB</w:t>
-            </w:r>
-            <w:proofErr w:type="spellEnd"/>
-            <w:r>
-              <w:rPr>
-                <w:rFonts w:ascii="Calibri" w:eastAsia="Times New Roman" w:hAnsi="Calibri" w:cs="Calibri"/>
-                <w:color w:val="000000"/>
-                <w:kern w:val="0"/>
-                <w:sz w:val="22"/>
-                <w:szCs w:val="22"/>
-                <w:lang w:val="en-US"/>
-                <w14:ligatures w14:val="none"/>
-              </w:rPr>
-              <w:t xml:space="preserve"> (</w:t>
-            </w:r>
-            <w:proofErr w:type="spellStart"/>
-            <w:r>
-              <w:rPr>
-                <w:rFonts w:ascii="Calibri" w:eastAsia="Times New Roman" w:hAnsi="Calibri" w:cs="Calibri"/>
-                <w:color w:val="000000"/>
-                <w:kern w:val="0"/>
-                <w:sz w:val="22"/>
-                <w:szCs w:val="22"/>
-                <w:lang w:val="en-US"/>
-                <w14:ligatures w14:val="none"/>
-              </w:rPr>
-              <w:t>FarmVendorDb</w:t>
-            </w:r>
-            <w:proofErr w:type="spellEnd"/>
-            <w:r>
-              <w:rPr>
-                <w:rFonts w:ascii="Calibri" w:eastAsia="Times New Roman" w:hAnsi="Calibri" w:cs="Calibri"/>
-                <w:color w:val="000000"/>
-                <w:kern w:val="0"/>
-                <w:sz w:val="22"/>
-                <w:szCs w:val="22"/>
-                <w:lang w:val="en-US"/>
-                <w14:ligatures w14:val="none"/>
-              </w:rPr>
-              <w:t>)</w:t>
+              <w:t>Configured SQL Server LocalDB (FarmVendorDb)</w:t>
             </w:r>
           </w:p>
         </w:tc>
@@ -6851,7 +6534,6 @@
                 <w:lang w:val="en-US"/>
                 <w14:ligatures w14:val="none"/>
               </w:rPr>
-              <w:lastRenderedPageBreak/>
               <w:t> </w:t>
             </w:r>
           </w:p>
@@ -8168,31 +7850,17 @@
                 <w14:ligatures w14:val="none"/>
               </w:rPr>
             </w:pPr>
-            <w:proofErr w:type="spellStart"/>
-            <w:r>
-              <w:rPr>
-                <w:rFonts w:ascii="Calibri" w:eastAsia="Times New Roman" w:hAnsi="Calibri" w:cs="Calibri"/>
-                <w:color w:val="000000"/>
-                <w:kern w:val="0"/>
-                <w:sz w:val="22"/>
-                <w:szCs w:val="22"/>
-                <w:lang w:val="en-US"/>
-                <w14:ligatures w14:val="none"/>
-              </w:rPr>
-              <w:t>Finalised</w:t>
-            </w:r>
-            <w:proofErr w:type="spellEnd"/>
-            <w:r>
-              <w:rPr>
-                <w:rFonts w:ascii="Calibri" w:eastAsia="Times New Roman" w:hAnsi="Calibri" w:cs="Calibri"/>
-                <w:color w:val="000000"/>
-                <w:kern w:val="0"/>
-                <w:sz w:val="22"/>
-                <w:szCs w:val="22"/>
-                <w:lang w:val="en-US"/>
-                <w14:ligatures w14:val="none"/>
-              </w:rPr>
-              <w:t xml:space="preserve"> research proposal and submission</w:t>
+            <w:r>
+              <w:rPr>
+                <w:rFonts w:ascii="Calibri" w:eastAsia="Times New Roman" w:hAnsi="Calibri" w:cs="Calibri"/>
+                <w:color w:val="000000"/>
+                <w:kern w:val="0"/>
+                <w:sz w:val="22"/>
+                <w:szCs w:val="22"/>
+                <w:lang w:val="en-US"/>
+                <w14:ligatures w14:val="none"/>
+              </w:rPr>
+              <w:t>Finalised research proposal and submission</w:t>
             </w:r>
           </w:p>
         </w:tc>
@@ -8682,45 +8350,17 @@
                 <w14:ligatures w14:val="none"/>
               </w:rPr>
             </w:pPr>
-            <w:proofErr w:type="gramStart"/>
-            <w:r>
-              <w:rPr>
-                <w:rFonts w:ascii="Calibri" w:eastAsia="Times New Roman" w:hAnsi="Calibri" w:cs="Calibri"/>
-                <w:color w:val="000000"/>
-                <w:kern w:val="0"/>
-                <w:sz w:val="22"/>
-                <w:szCs w:val="22"/>
-                <w:lang w:val="en-US"/>
-                <w14:ligatures w14:val="none"/>
-              </w:rPr>
-              <w:t>Moved .</w:t>
-            </w:r>
-            <w:proofErr w:type="spellStart"/>
-            <w:r>
-              <w:rPr>
-                <w:rFonts w:ascii="Calibri" w:eastAsia="Times New Roman" w:hAnsi="Calibri" w:cs="Calibri"/>
-                <w:color w:val="000000"/>
-                <w:kern w:val="0"/>
-                <w:sz w:val="22"/>
-                <w:szCs w:val="22"/>
-                <w:lang w:val="en-US"/>
-                <w14:ligatures w14:val="none"/>
-              </w:rPr>
-              <w:t>gitignore</w:t>
-            </w:r>
-            <w:proofErr w:type="spellEnd"/>
-            <w:proofErr w:type="gramEnd"/>
-            <w:r>
-              <w:rPr>
-                <w:rFonts w:ascii="Calibri" w:eastAsia="Times New Roman" w:hAnsi="Calibri" w:cs="Calibri"/>
-                <w:color w:val="000000"/>
-                <w:kern w:val="0"/>
-                <w:sz w:val="22"/>
-                <w:szCs w:val="22"/>
-                <w:lang w:val="en-US"/>
-                <w14:ligatures w14:val="none"/>
-              </w:rPr>
-              <w:t xml:space="preserve"> to repository root and cleaned tracked artifacts</w:t>
+            <w:r>
+              <w:rPr>
+                <w:rFonts w:ascii="Calibri" w:eastAsia="Times New Roman" w:hAnsi="Calibri" w:cs="Calibri"/>
+                <w:color w:val="000000"/>
+                <w:kern w:val="0"/>
+                <w:sz w:val="22"/>
+                <w:szCs w:val="22"/>
+                <w:lang w:val="en-US"/>
+                <w14:ligatures w14:val="none"/>
+              </w:rPr>
+              <w:t>Moved .gitignore to repository root and cleaned tracked artifacts</w:t>
             </w:r>
           </w:p>
         </w:tc>
@@ -9094,33 +8734,7 @@
                 <w:lang w:val="en-US"/>
                 <w14:ligatures w14:val="none"/>
               </w:rPr>
-              <w:t xml:space="preserve">Resolved Node.js and </w:t>
-            </w:r>
-            <w:proofErr w:type="spellStart"/>
-            <w:r>
-              <w:rPr>
-                <w:rFonts w:ascii="Calibri" w:eastAsia="Times New Roman" w:hAnsi="Calibri" w:cs="Calibri"/>
-                <w:color w:val="000000"/>
-                <w:kern w:val="0"/>
-                <w:sz w:val="22"/>
-                <w:szCs w:val="22"/>
-                <w:lang w:val="en-US"/>
-                <w14:ligatures w14:val="none"/>
-              </w:rPr>
-              <w:t>npm</w:t>
-            </w:r>
-            <w:proofErr w:type="spellEnd"/>
-            <w:r>
-              <w:rPr>
-                <w:rFonts w:ascii="Calibri" w:eastAsia="Times New Roman" w:hAnsi="Calibri" w:cs="Calibri"/>
-                <w:color w:val="000000"/>
-                <w:kern w:val="0"/>
-                <w:sz w:val="22"/>
-                <w:szCs w:val="22"/>
-                <w:lang w:val="en-US"/>
-                <w14:ligatures w14:val="none"/>
-              </w:rPr>
-              <w:t xml:space="preserve"> installation issues</w:t>
+              <w:t>Resolved Node.js and npm installation issues</w:t>
             </w:r>
           </w:p>
         </w:tc>
@@ -9168,6 +8782,7 @@
                 <w:lang w:val="en-US"/>
                 <w14:ligatures w14:val="none"/>
               </w:rPr>
+              <w:lastRenderedPageBreak/>
               <w:t>8-Feb</w:t>
             </w:r>
           </w:p>
@@ -9246,111 +8861,7 @@
                 <w:lang w:val="en-US"/>
                 <w14:ligatures w14:val="none"/>
               </w:rPr>
-              <w:t xml:space="preserve">Implemented </w:t>
-            </w:r>
-            <w:proofErr w:type="spellStart"/>
-            <w:r>
-              <w:rPr>
-                <w:rFonts w:ascii="Calibri" w:eastAsia="Times New Roman" w:hAnsi="Calibri" w:cs="Calibri"/>
-                <w:color w:val="000000"/>
-                <w:kern w:val="0"/>
-                <w:sz w:val="22"/>
-                <w:szCs w:val="22"/>
-                <w:lang w:val="en-US"/>
-                <w14:ligatures w14:val="none"/>
-              </w:rPr>
-              <w:t>Login.jsx</w:t>
-            </w:r>
-            <w:proofErr w:type="spellEnd"/>
-            <w:r>
-              <w:rPr>
-                <w:rFonts w:ascii="Calibri" w:eastAsia="Times New Roman" w:hAnsi="Calibri" w:cs="Calibri"/>
-                <w:color w:val="000000"/>
-                <w:kern w:val="0"/>
-                <w:sz w:val="22"/>
-                <w:szCs w:val="22"/>
-                <w:lang w:val="en-US"/>
-                <w14:ligatures w14:val="none"/>
-              </w:rPr>
-              <w:t xml:space="preserve">, </w:t>
-            </w:r>
-            <w:proofErr w:type="spellStart"/>
-            <w:r>
-              <w:rPr>
-                <w:rFonts w:ascii="Calibri" w:eastAsia="Times New Roman" w:hAnsi="Calibri" w:cs="Calibri"/>
-                <w:color w:val="000000"/>
-                <w:kern w:val="0"/>
-                <w:sz w:val="22"/>
-                <w:szCs w:val="22"/>
-                <w:lang w:val="en-US"/>
-                <w14:ligatures w14:val="none"/>
-              </w:rPr>
-              <w:t>Register.jsx</w:t>
-            </w:r>
-            <w:proofErr w:type="spellEnd"/>
-            <w:r>
-              <w:rPr>
-                <w:rFonts w:ascii="Calibri" w:eastAsia="Times New Roman" w:hAnsi="Calibri" w:cs="Calibri"/>
-                <w:color w:val="000000"/>
-                <w:kern w:val="0"/>
-                <w:sz w:val="22"/>
-                <w:szCs w:val="22"/>
-                <w:lang w:val="en-US"/>
-                <w14:ligatures w14:val="none"/>
-              </w:rPr>
-              <w:t xml:space="preserve">, </w:t>
-            </w:r>
-            <w:proofErr w:type="spellStart"/>
-            <w:r>
-              <w:rPr>
-                <w:rFonts w:ascii="Calibri" w:eastAsia="Times New Roman" w:hAnsi="Calibri" w:cs="Calibri"/>
-                <w:color w:val="000000"/>
-                <w:kern w:val="0"/>
-                <w:sz w:val="22"/>
-                <w:szCs w:val="22"/>
-                <w:lang w:val="en-US"/>
-                <w14:ligatures w14:val="none"/>
-              </w:rPr>
-              <w:t>FarmerDashboard.jsx</w:t>
-            </w:r>
-            <w:proofErr w:type="spellEnd"/>
-            <w:r>
-              <w:rPr>
-                <w:rFonts w:ascii="Calibri" w:eastAsia="Times New Roman" w:hAnsi="Calibri" w:cs="Calibri"/>
-                <w:color w:val="000000"/>
-                <w:kern w:val="0"/>
-                <w:sz w:val="22"/>
-                <w:szCs w:val="22"/>
-                <w:lang w:val="en-US"/>
-                <w14:ligatures w14:val="none"/>
-              </w:rPr>
-              <w:t xml:space="preserve">, </w:t>
-            </w:r>
-            <w:proofErr w:type="spellStart"/>
-            <w:r>
-              <w:rPr>
-                <w:rFonts w:ascii="Calibri" w:eastAsia="Times New Roman" w:hAnsi="Calibri" w:cs="Calibri"/>
-                <w:color w:val="000000"/>
-                <w:kern w:val="0"/>
-                <w:sz w:val="22"/>
-                <w:szCs w:val="22"/>
-                <w:lang w:val="en-US"/>
-                <w14:ligatures w14:val="none"/>
-              </w:rPr>
-              <w:t>App.jsx</w:t>
-            </w:r>
-            <w:proofErr w:type="spellEnd"/>
-            <w:r>
-              <w:rPr>
-                <w:rFonts w:ascii="Calibri" w:eastAsia="Times New Roman" w:hAnsi="Calibri" w:cs="Calibri"/>
-                <w:color w:val="000000"/>
-                <w:kern w:val="0"/>
-                <w:sz w:val="22"/>
-                <w:szCs w:val="22"/>
-                <w:lang w:val="en-US"/>
-                <w14:ligatures w14:val="none"/>
-              </w:rPr>
-              <w:t xml:space="preserve"> and dashboard styling</w:t>
+              <w:t>Implemented Login.jsx, Register.jsx, FarmerDashboard.jsx, App.jsx and dashboard styling</w:t>
             </w:r>
           </w:p>
         </w:tc>
@@ -9472,22 +8983,8 @@
                 <w:lang w:val="en-US"/>
                 <w14:ligatures w14:val="none"/>
               </w:rPr>
-              <w:t xml:space="preserve">Modified routing in </w:t>
-            </w:r>
-            <w:proofErr w:type="spellStart"/>
-            <w:r>
-              <w:rPr>
-                <w:rFonts w:ascii="Calibri" w:eastAsia="Times New Roman" w:hAnsi="Calibri" w:cs="Calibri"/>
-                <w:color w:val="000000"/>
-                <w:kern w:val="0"/>
-                <w:sz w:val="22"/>
-                <w:szCs w:val="22"/>
-                <w:lang w:val="en-US"/>
-                <w14:ligatures w14:val="none"/>
-              </w:rPr>
-              <w:t>App.jsx</w:t>
-            </w:r>
-            <w:proofErr w:type="spellEnd"/>
+              <w:t>Modified routing in App.jsx</w:t>
+            </w:r>
           </w:p>
         </w:tc>
       </w:tr>
@@ -9612,33 +9109,7 @@
                 <w:lang w:val="en-US"/>
                 <w14:ligatures w14:val="none"/>
               </w:rPr>
-              <w:t xml:space="preserve">Implemented </w:t>
-            </w:r>
-            <w:proofErr w:type="spellStart"/>
-            <w:r>
-              <w:rPr>
-                <w:rFonts w:ascii="Calibri" w:eastAsia="Times New Roman" w:hAnsi="Calibri" w:cs="Calibri"/>
-                <w:color w:val="000000"/>
-                <w:kern w:val="0"/>
-                <w:sz w:val="22"/>
-                <w:szCs w:val="22"/>
-                <w:lang w:val="en-US"/>
-                <w14:ligatures w14:val="none"/>
-              </w:rPr>
-              <w:t>VendorDashboard.jsx</w:t>
-            </w:r>
-            <w:proofErr w:type="spellEnd"/>
-            <w:r>
-              <w:rPr>
-                <w:rFonts w:ascii="Calibri" w:eastAsia="Times New Roman" w:hAnsi="Calibri" w:cs="Calibri"/>
-                <w:color w:val="000000"/>
-                <w:kern w:val="0"/>
-                <w:sz w:val="22"/>
-                <w:szCs w:val="22"/>
-                <w:lang w:val="en-US"/>
-                <w14:ligatures w14:val="none"/>
-              </w:rPr>
-              <w:t xml:space="preserve"> and updated routing</w:t>
+              <w:t>Implemented VendorDashboard.jsx and updated routing</w:t>
             </w:r>
           </w:p>
         </w:tc>
@@ -10500,33 +9971,7 @@
                 <w:lang w:val="en-US"/>
                 <w14:ligatures w14:val="none"/>
               </w:rPr>
-              <w:t xml:space="preserve">Created SQL Server </w:t>
-            </w:r>
-            <w:proofErr w:type="spellStart"/>
-            <w:r>
-              <w:rPr>
-                <w:rFonts w:ascii="Calibri" w:eastAsia="Times New Roman" w:hAnsi="Calibri" w:cs="Calibri"/>
-                <w:color w:val="000000"/>
-                <w:kern w:val="0"/>
-                <w:sz w:val="22"/>
-                <w:szCs w:val="22"/>
-                <w:lang w:val="en-US"/>
-                <w14:ligatures w14:val="none"/>
-              </w:rPr>
-              <w:t>LocalDB</w:t>
-            </w:r>
-            <w:proofErr w:type="spellEnd"/>
-            <w:r>
-              <w:rPr>
-                <w:rFonts w:ascii="Calibri" w:eastAsia="Times New Roman" w:hAnsi="Calibri" w:cs="Calibri"/>
-                <w:color w:val="000000"/>
-                <w:kern w:val="0"/>
-                <w:sz w:val="22"/>
-                <w:szCs w:val="22"/>
-                <w:lang w:val="en-US"/>
-                <w14:ligatures w14:val="none"/>
-              </w:rPr>
-              <w:t xml:space="preserve"> database using migrations</w:t>
+              <w:t>Created SQL Server LocalDB database using migrations</w:t>
             </w:r>
           </w:p>
         </w:tc>
@@ -11144,33 +10589,7 @@
                 <w:lang w:val="en-US"/>
                 <w14:ligatures w14:val="none"/>
               </w:rPr>
-              <w:t xml:space="preserve">Fixed </w:t>
-            </w:r>
-            <w:proofErr w:type="spellStart"/>
-            <w:r>
-              <w:rPr>
-                <w:rFonts w:ascii="Calibri" w:eastAsia="Times New Roman" w:hAnsi="Calibri" w:cs="Calibri"/>
-                <w:color w:val="000000"/>
-                <w:kern w:val="0"/>
-                <w:sz w:val="22"/>
-                <w:szCs w:val="22"/>
-                <w:lang w:val="en-US"/>
-                <w14:ligatures w14:val="none"/>
-              </w:rPr>
-              <w:t>RelationshipStats</w:t>
-            </w:r>
-            <w:proofErr w:type="spellEnd"/>
-            <w:r>
-              <w:rPr>
-                <w:rFonts w:ascii="Calibri" w:eastAsia="Times New Roman" w:hAnsi="Calibri" w:cs="Calibri"/>
-                <w:color w:val="000000"/>
-                <w:kern w:val="0"/>
-                <w:sz w:val="22"/>
-                <w:szCs w:val="22"/>
-                <w:lang w:val="en-US"/>
-                <w14:ligatures w14:val="none"/>
-              </w:rPr>
-              <w:t xml:space="preserve"> FK constraint issue and recreated database</w:t>
+              <w:t>Fixed RelationshipStats FK constraint issue and recreated database</w:t>
             </w:r>
           </w:p>
         </w:tc>
@@ -11214,7 +10633,6 @@
                 <w:lang w:val="en-US"/>
                 <w14:ligatures w14:val="none"/>
               </w:rPr>
-              <w:lastRenderedPageBreak/>
               <w:t> </w:t>
             </w:r>
           </w:p>
@@ -11293,48 +10711,8 @@
                 <w:lang w:val="en-US"/>
                 <w14:ligatures w14:val="none"/>
               </w:rPr>
-              <w:t xml:space="preserve">Created MVP schema: Product, </w:t>
-            </w:r>
-            <w:proofErr w:type="spellStart"/>
-            <w:r>
-              <w:rPr>
-                <w:rFonts w:ascii="Calibri" w:eastAsia="Times New Roman" w:hAnsi="Calibri" w:cs="Calibri"/>
-                <w:color w:val="000000"/>
-                <w:kern w:val="0"/>
-                <w:sz w:val="22"/>
-                <w:szCs w:val="22"/>
-                <w:lang w:val="en-US"/>
-                <w14:ligatures w14:val="none"/>
-              </w:rPr>
-              <w:t>DemandRequest</w:t>
-            </w:r>
-            <w:proofErr w:type="spellEnd"/>
-            <w:r>
-              <w:rPr>
-                <w:rFonts w:ascii="Calibri" w:eastAsia="Times New Roman" w:hAnsi="Calibri" w:cs="Calibri"/>
-                <w:color w:val="000000"/>
-                <w:kern w:val="0"/>
-                <w:sz w:val="22"/>
-                <w:szCs w:val="22"/>
-                <w:lang w:val="en-US"/>
-                <w14:ligatures w14:val="none"/>
-              </w:rPr>
-              <w:t xml:space="preserve">, Dispatch, </w:t>
-            </w:r>
-            <w:proofErr w:type="spellStart"/>
-            <w:r>
-              <w:rPr>
-                <w:rFonts w:ascii="Calibri" w:eastAsia="Times New Roman" w:hAnsi="Calibri" w:cs="Calibri"/>
-                <w:color w:val="000000"/>
-                <w:kern w:val="0"/>
-                <w:sz w:val="22"/>
-                <w:szCs w:val="22"/>
-                <w:lang w:val="en-US"/>
-                <w14:ligatures w14:val="none"/>
-              </w:rPr>
-              <w:t>RelationshipStat</w:t>
-            </w:r>
-            <w:proofErr w:type="spellEnd"/>
+              <w:t>Created MVP schema: Product, DemandRequest, Dispatch, RelationshipStat</w:t>
+            </w:r>
           </w:p>
         </w:tc>
       </w:tr>
@@ -11455,33 +10833,7 @@
                 <w:lang w:val="en-US"/>
                 <w14:ligatures w14:val="none"/>
               </w:rPr>
-              <w:t xml:space="preserve">Implemented </w:t>
-            </w:r>
-            <w:proofErr w:type="spellStart"/>
-            <w:r>
-              <w:rPr>
-                <w:rFonts w:ascii="Calibri" w:eastAsia="Times New Roman" w:hAnsi="Calibri" w:cs="Calibri"/>
-                <w:color w:val="000000"/>
-                <w:kern w:val="0"/>
-                <w:sz w:val="22"/>
-                <w:szCs w:val="22"/>
-                <w:lang w:val="en-US"/>
-                <w14:ligatures w14:val="none"/>
-              </w:rPr>
-              <w:t>InventoryLot</w:t>
-            </w:r>
-            <w:proofErr w:type="spellEnd"/>
-            <w:r>
-              <w:rPr>
-                <w:rFonts w:ascii="Calibri" w:eastAsia="Times New Roman" w:hAnsi="Calibri" w:cs="Calibri"/>
-                <w:color w:val="000000"/>
-                <w:kern w:val="0"/>
-                <w:sz w:val="22"/>
-                <w:szCs w:val="22"/>
-                <w:lang w:val="en-US"/>
-                <w14:ligatures w14:val="none"/>
-              </w:rPr>
-              <w:t xml:space="preserve"> table</w:t>
+              <w:t>Implemented InventoryLot table</w:t>
             </w:r>
           </w:p>
         </w:tc>
@@ -11725,33 +11077,7 @@
                 <w:lang w:val="en-US"/>
                 <w14:ligatures w14:val="none"/>
               </w:rPr>
-              <w:t xml:space="preserve">Updated </w:t>
-            </w:r>
-            <w:proofErr w:type="spellStart"/>
-            <w:r>
-              <w:rPr>
-                <w:rFonts w:ascii="Calibri" w:eastAsia="Times New Roman" w:hAnsi="Calibri" w:cs="Calibri"/>
-                <w:color w:val="000000"/>
-                <w:kern w:val="0"/>
-                <w:sz w:val="22"/>
-                <w:szCs w:val="22"/>
-                <w:lang w:val="en-US"/>
-                <w14:ligatures w14:val="none"/>
-              </w:rPr>
-              <w:t>FarmerDashboard</w:t>
-            </w:r>
-            <w:proofErr w:type="spellEnd"/>
-            <w:r>
-              <w:rPr>
-                <w:rFonts w:ascii="Calibri" w:eastAsia="Times New Roman" w:hAnsi="Calibri" w:cs="Calibri"/>
-                <w:color w:val="000000"/>
-                <w:kern w:val="0"/>
-                <w:sz w:val="22"/>
-                <w:szCs w:val="22"/>
-                <w:lang w:val="en-US"/>
-                <w14:ligatures w14:val="none"/>
-              </w:rPr>
-              <w:t xml:space="preserve"> with real DB data</w:t>
+              <w:t>Updated FarmerDashboard with real DB data</w:t>
             </w:r>
           </w:p>
         </w:tc>
@@ -12125,100 +11451,8 @@
                 <w:lang w:val="en-US"/>
                 <w14:ligatures w14:val="none"/>
               </w:rPr>
-              <w:t>Created API endpoint POST /</w:t>
-            </w:r>
-            <w:proofErr w:type="spellStart"/>
-            <w:r>
-              <w:rPr>
-                <w:rFonts w:ascii="Calibri" w:eastAsia="Times New Roman" w:hAnsi="Calibri" w:cs="Calibri"/>
-                <w:color w:val="000000"/>
-                <w:kern w:val="0"/>
-                <w:sz w:val="22"/>
-                <w:szCs w:val="22"/>
-                <w:lang w:val="en-US"/>
-                <w14:ligatures w14:val="none"/>
-              </w:rPr>
-              <w:t>api</w:t>
-            </w:r>
-            <w:proofErr w:type="spellEnd"/>
-            <w:r>
-              <w:rPr>
-                <w:rFonts w:ascii="Calibri" w:eastAsia="Times New Roman" w:hAnsi="Calibri" w:cs="Calibri"/>
-                <w:color w:val="000000"/>
-                <w:kern w:val="0"/>
-                <w:sz w:val="22"/>
-                <w:szCs w:val="22"/>
-                <w:lang w:val="en-US"/>
-                <w14:ligatures w14:val="none"/>
-              </w:rPr>
-              <w:t>/farmer/</w:t>
-            </w:r>
-            <w:proofErr w:type="spellStart"/>
-            <w:r>
-              <w:rPr>
-                <w:rFonts w:ascii="Calibri" w:eastAsia="Times New Roman" w:hAnsi="Calibri" w:cs="Calibri"/>
-                <w:color w:val="000000"/>
-                <w:kern w:val="0"/>
-                <w:sz w:val="22"/>
-                <w:szCs w:val="22"/>
-                <w:lang w:val="en-US"/>
-                <w14:ligatures w14:val="none"/>
-              </w:rPr>
-              <w:t>inventorylots</w:t>
-            </w:r>
-            <w:proofErr w:type="spellEnd"/>
-            <w:r>
-              <w:rPr>
-                <w:rFonts w:ascii="Calibri" w:eastAsia="Times New Roman" w:hAnsi="Calibri" w:cs="Calibri"/>
-                <w:color w:val="000000"/>
-                <w:kern w:val="0"/>
-                <w:sz w:val="22"/>
-                <w:szCs w:val="22"/>
-                <w:lang w:val="en-US"/>
-                <w14:ligatures w14:val="none"/>
-              </w:rPr>
-              <w:t xml:space="preserve"> using </w:t>
-            </w:r>
-            <w:proofErr w:type="spellStart"/>
-            <w:r>
-              <w:rPr>
-                <w:rFonts w:ascii="Calibri" w:eastAsia="Times New Roman" w:hAnsi="Calibri" w:cs="Calibri"/>
-                <w:color w:val="000000"/>
-                <w:kern w:val="0"/>
-                <w:sz w:val="22"/>
-                <w:szCs w:val="22"/>
-                <w:lang w:val="en-US"/>
-                <w14:ligatures w14:val="none"/>
-              </w:rPr>
-              <w:t>CreateInventoryLotDto</w:t>
-            </w:r>
-            <w:proofErr w:type="spellEnd"/>
-            <w:r>
-              <w:rPr>
-                <w:rFonts w:ascii="Calibri" w:eastAsia="Times New Roman" w:hAnsi="Calibri" w:cs="Calibri"/>
-                <w:color w:val="000000"/>
-                <w:kern w:val="0"/>
-                <w:sz w:val="22"/>
-                <w:szCs w:val="22"/>
-                <w:lang w:val="en-US"/>
-                <w14:ligatures w14:val="none"/>
-              </w:rPr>
-              <w:t xml:space="preserve"> and </w:t>
-            </w:r>
-            <w:proofErr w:type="spellStart"/>
-            <w:r>
-              <w:rPr>
-                <w:rFonts w:ascii="Calibri" w:eastAsia="Times New Roman" w:hAnsi="Calibri" w:cs="Calibri"/>
-                <w:color w:val="000000"/>
-                <w:kern w:val="0"/>
-                <w:sz w:val="22"/>
-                <w:szCs w:val="22"/>
-                <w:lang w:val="en-US"/>
-                <w14:ligatures w14:val="none"/>
-              </w:rPr>
-              <w:t>InventoryLotsController</w:t>
-            </w:r>
-            <w:proofErr w:type="spellEnd"/>
+              <w:t>Created API endpoint POST /api/farmer/inventorylots using CreateInventoryLotDto and InventoryLotsController</w:t>
+            </w:r>
           </w:p>
         </w:tc>
       </w:tr>
@@ -12526,37 +11760,22 @@
         </w:rPr>
         <w:t xml:space="preserve"> would like to thank our Professor, Padmapriya </w:t>
       </w:r>
-      <w:proofErr w:type="spellStart"/>
       <w:r>
         <w:rPr>
           <w:rFonts w:asciiTheme="majorHAnsi" w:eastAsia="Aptos" w:hAnsiTheme="majorHAnsi" w:cs="Aptos"/>
         </w:rPr>
-        <w:t>Arasanipalai</w:t>
-      </w:r>
-      <w:proofErr w:type="spellEnd"/>
+        <w:t xml:space="preserve">Arasanipalai </w:t>
+      </w:r>
       <w:r>
         <w:rPr>
           <w:rFonts w:asciiTheme="majorHAnsi" w:eastAsia="Aptos" w:hAnsiTheme="majorHAnsi" w:cs="Aptos"/>
         </w:rPr>
-        <w:t xml:space="preserve"> </w:t>
-      </w:r>
-      <w:proofErr w:type="spellStart"/>
-      <w:r>
-        <w:rPr>
-          <w:rFonts w:asciiTheme="majorHAnsi" w:eastAsia="Aptos" w:hAnsiTheme="majorHAnsi" w:cs="Aptos"/>
-        </w:rPr>
-        <w:t>Kandhadai</w:t>
-      </w:r>
-      <w:proofErr w:type="spellEnd"/>
-      <w:r>
-        <w:rPr>
-          <w:rFonts w:asciiTheme="majorHAnsi" w:eastAsia="Aptos" w:hAnsiTheme="majorHAnsi" w:cs="Aptos"/>
-        </w:rPr>
-        <w:t>, the institution, Douglas College for the opportunity to design and present this project.</w:t>
-      </w:r>
-    </w:p>
-    <w:p>
-      <w:r>
+        <w:t>Kandhadai, the institution, Douglas College for the opportunity to design and present this project.</w:t>
+      </w:r>
+    </w:p>
+    <w:p>
+      <w:r>
+        <w:lastRenderedPageBreak/>
         <w:tab/>
       </w:r>
     </w:p>
@@ -12564,29 +11783,15 @@
       <w:pPr>
         <w:ind w:left="360"/>
       </w:pPr>
-      <w:proofErr w:type="spellStart"/>
-      <w:r>
-        <w:t>AgriWebb</w:t>
-      </w:r>
-      <w:proofErr w:type="spellEnd"/>
-      <w:r>
-        <w:t xml:space="preserve">. (2024). </w:t>
-      </w:r>
-      <w:proofErr w:type="spellStart"/>
+      <w:r>
+        <w:t xml:space="preserve">AgriWebb. (2024). </w:t>
+      </w:r>
       <w:r>
         <w:rPr>
           <w:i/>
           <w:iCs/>
         </w:rPr>
-        <w:t>AgriWebb</w:t>
-      </w:r>
-      <w:proofErr w:type="spellEnd"/>
-      <w:r>
-        <w:rPr>
-          <w:i/>
-          <w:iCs/>
-        </w:rPr>
-        <w:t xml:space="preserve"> farm management software</w:t>
+        <w:t>AgriWebb farm management software</w:t>
       </w:r>
       <w:r>
         <w:t xml:space="preserve"> [Mobile application]. </w:t>
@@ -12604,29 +11809,15 @@
       <w:pPr>
         <w:ind w:left="360"/>
       </w:pPr>
-      <w:proofErr w:type="spellStart"/>
-      <w:r>
-        <w:t>FarmLogs</w:t>
-      </w:r>
-      <w:proofErr w:type="spellEnd"/>
-      <w:r>
-        <w:t xml:space="preserve">. (2024). </w:t>
-      </w:r>
-      <w:proofErr w:type="spellStart"/>
+      <w:r>
+        <w:t xml:space="preserve">FarmLogs. (2024). </w:t>
+      </w:r>
       <w:r>
         <w:rPr>
           <w:i/>
           <w:iCs/>
         </w:rPr>
-        <w:t>FarmLogs</w:t>
-      </w:r>
-      <w:proofErr w:type="spellEnd"/>
-      <w:r>
-        <w:rPr>
-          <w:i/>
-          <w:iCs/>
-        </w:rPr>
-        <w:t>: Farm management and record keeping</w:t>
+        <w:t>FarmLogs: Farm management and record keeping</w:t>
       </w:r>
       <w:r>
         <w:t xml:space="preserve"> [Mobile application]. </w:t>
@@ -12644,29 +11835,15 @@
       <w:pPr>
         <w:ind w:left="360"/>
       </w:pPr>
-      <w:proofErr w:type="spellStart"/>
-      <w:r>
-        <w:t>CropIn</w:t>
-      </w:r>
-      <w:proofErr w:type="spellEnd"/>
-      <w:r>
-        <w:t xml:space="preserve"> Technology Solutions. (2024). </w:t>
-      </w:r>
-      <w:proofErr w:type="spellStart"/>
+      <w:r>
+        <w:t xml:space="preserve">CropIn Technology Solutions. (2024). </w:t>
+      </w:r>
       <w:r>
         <w:rPr>
           <w:i/>
           <w:iCs/>
         </w:rPr>
-        <w:t>CropIn</w:t>
-      </w:r>
-      <w:proofErr w:type="spellEnd"/>
-      <w:r>
-        <w:rPr>
-          <w:i/>
-          <w:iCs/>
-        </w:rPr>
-        <w:t xml:space="preserve"> smart farm management platform</w:t>
+        <w:t>CropIn smart farm management platform</w:t>
       </w:r>
       <w:r>
         <w:t xml:space="preserve"> [Mobile application]. </w:t>
@@ -12684,29 +11861,15 @@
       <w:pPr>
         <w:ind w:left="360"/>
       </w:pPr>
-      <w:proofErr w:type="spellStart"/>
-      <w:r>
-        <w:t>AgriDigital</w:t>
-      </w:r>
-      <w:proofErr w:type="spellEnd"/>
-      <w:r>
-        <w:t xml:space="preserve">. (2024). </w:t>
-      </w:r>
-      <w:proofErr w:type="spellStart"/>
+      <w:r>
+        <w:t xml:space="preserve">AgriDigital. (2024). </w:t>
+      </w:r>
       <w:r>
         <w:rPr>
           <w:i/>
           <w:iCs/>
         </w:rPr>
-        <w:t>AgriDigital</w:t>
-      </w:r>
-      <w:proofErr w:type="spellEnd"/>
-      <w:r>
-        <w:rPr>
-          <w:i/>
-          <w:iCs/>
-        </w:rPr>
-        <w:t xml:space="preserve"> grain supply chain platform</w:t>
+        <w:t>AgriDigital grain supply chain platform</w:t>
       </w:r>
       <w:r>
         <w:t xml:space="preserve"> [Web-based platform]. </w:t>

</xml_diff>